<commit_message>
up phien ban hop
</commit_message>
<xml_diff>
--- a/Documents/BienBanHopLan1.docx
+++ b/Documents/BienBanHopLan1.docx
@@ -57,7 +57,23 @@
           <w:color w:val="000000"/>
           <w:szCs w:val="26"/>
         </w:rPr>
-        <w:t>Tp.HCM, ngày 14 tháng 3 năm 2022</w:t>
+        <w:t xml:space="preserve">Tp.HCM, ngày </w:t>
+      </w:r>
+      <w:r>
+        <w:rPr>
+          <w:rFonts w:ascii="Arial" w:eastAsia="Times New Roman" w:hAnsi="Arial" w:cs="Arial"/>
+          <w:color w:val="000000"/>
+          <w:szCs w:val="26"/>
+        </w:rPr>
+        <w:t>7</w:t>
+      </w:r>
+      <w:r>
+        <w:rPr>
+          <w:rFonts w:ascii="Arial" w:eastAsia="Times New Roman" w:hAnsi="Arial" w:cs="Arial"/>
+          <w:color w:val="000000"/>
+          <w:szCs w:val="26"/>
+        </w:rPr>
+        <w:t xml:space="preserve"> tháng 3 năm 2022</w:t>
       </w:r>
     </w:p>
     <w:p>
@@ -515,7 +531,15 @@
           <w:color w:val="000000"/>
           <w:szCs w:val="26"/>
         </w:rPr>
-        <w:t>Nội dung: Thiết kế database danh sách các bài hát (yêu cầu có: tên ca sĩ, tên bài hát, số lượng bài hát trong database, thể loại bài hát)</w:t>
+        <w:t xml:space="preserve">Nội dung: </w:t>
+      </w:r>
+      <w:r>
+        <w:rPr>
+          <w:rFonts w:ascii="Arial" w:eastAsia="Times New Roman" w:hAnsi="Arial" w:cs="Arial"/>
+          <w:color w:val="000000"/>
+          <w:szCs w:val="26"/>
+        </w:rPr>
+        <w:t xml:space="preserve">Thống nhất thời gian họp </w:t>
       </w:r>
     </w:p>
     <w:p>
@@ -561,7 +585,39 @@
           <w:color w:val="000000"/>
           <w:szCs w:val="26"/>
         </w:rPr>
-        <w:t>Nội dung: Music streaming app là web build để sử dụng, có cần add thêm giao diện admin ko?</w:t>
+        <w:t xml:space="preserve">Nội dung: </w:t>
+      </w:r>
+      <w:r>
+        <w:rPr>
+          <w:rFonts w:ascii="Arial" w:eastAsia="Times New Roman" w:hAnsi="Arial" w:cs="Arial"/>
+          <w:color w:val="000000"/>
+          <w:szCs w:val="26"/>
+        </w:rPr>
+        <w:t>Thống nhất</w:t>
+      </w:r>
+      <w:r>
+        <w:rPr>
+          <w:rFonts w:ascii="Arial" w:eastAsia="Times New Roman" w:hAnsi="Arial" w:cs="Arial"/>
+          <w:color w:val="000000"/>
+          <w:szCs w:val="26"/>
+        </w:rPr>
+        <w:t xml:space="preserve"> </w:t>
+      </w:r>
+      <w:r>
+        <w:rPr>
+          <w:rFonts w:ascii="Arial" w:eastAsia="Times New Roman" w:hAnsi="Arial" w:cs="Arial"/>
+          <w:color w:val="000000"/>
+          <w:szCs w:val="26"/>
+        </w:rPr>
+        <w:t>drive</w:t>
+      </w:r>
+      <w:r>
+        <w:rPr>
+          <w:rFonts w:ascii="Arial" w:eastAsia="Times New Roman" w:hAnsi="Arial" w:cs="Arial"/>
+          <w:color w:val="000000"/>
+          <w:szCs w:val="26"/>
+        </w:rPr>
+        <w:t xml:space="preserve"> đễ lưu source</w:t>
       </w:r>
     </w:p>
     <w:p>
@@ -607,7 +663,31 @@
           <w:color w:val="000000"/>
           <w:szCs w:val="26"/>
         </w:rPr>
-        <w:t>Nội dung: Chỉnh sửa lại front-end: Feed, Shortcuts, Trending…</w:t>
+        <w:t>Nội dung</w:t>
+      </w:r>
+      <w:r>
+        <w:rPr>
+          <w:rFonts w:ascii="Arial" w:eastAsia="Times New Roman" w:hAnsi="Arial" w:cs="Arial"/>
+          <w:color w:val="000000"/>
+          <w:szCs w:val="26"/>
+        </w:rPr>
+        <w:t xml:space="preserve">: </w:t>
+      </w:r>
+      <w:r>
+        <w:rPr>
+          <w:rFonts w:ascii="Arial" w:eastAsia="Times New Roman" w:hAnsi="Arial" w:cs="Arial"/>
+          <w:color w:val="000000"/>
+          <w:szCs w:val="26"/>
+        </w:rPr>
+        <w:t>Thống nhất</w:t>
+      </w:r>
+      <w:r>
+        <w:rPr>
+          <w:rFonts w:ascii="Arial" w:eastAsia="Times New Roman" w:hAnsi="Arial" w:cs="Arial"/>
+          <w:color w:val="000000"/>
+          <w:szCs w:val="26"/>
+        </w:rPr>
+        <w:t xml:space="preserve"> chọn công nghệ sử dụng và đề tài</w:t>
       </w:r>
     </w:p>
     <w:p>
@@ -710,7 +790,23 @@
           <w:color w:val="000000"/>
           <w:szCs w:val="26"/>
         </w:rPr>
-        <w:t xml:space="preserve"> Bạn Thành về dựng database</w:t>
+        <w:t xml:space="preserve"> </w:t>
+      </w:r>
+      <w:r>
+        <w:rPr>
+          <w:rFonts w:ascii="Arial" w:eastAsia="Times New Roman" w:hAnsi="Arial" w:cs="Arial"/>
+          <w:color w:val="000000"/>
+          <w:szCs w:val="26"/>
+        </w:rPr>
+        <w:t xml:space="preserve">Thời gian họp: </w:t>
+      </w:r>
+      <w:r>
+        <w:rPr>
+          <w:rFonts w:ascii="Arial" w:eastAsia="Times New Roman" w:hAnsi="Arial" w:cs="Arial"/>
+          <w:color w:val="000000"/>
+          <w:szCs w:val="26"/>
+        </w:rPr>
+        <w:t xml:space="preserve">t2 17h hàng ngày </w:t>
       </w:r>
     </w:p>
     <w:p>
@@ -756,7 +852,31 @@
           <w:color w:val="000000"/>
           <w:szCs w:val="26"/>
         </w:rPr>
-        <w:t xml:space="preserve"> Bạn Long hoàn thiện front-end theo nội dung trên</w:t>
+        <w:t xml:space="preserve"> </w:t>
+      </w:r>
+      <w:r>
+        <w:rPr>
+          <w:rFonts w:ascii="Arial" w:eastAsia="Times New Roman" w:hAnsi="Arial" w:cs="Arial"/>
+          <w:color w:val="000000"/>
+          <w:szCs w:val="26"/>
+        </w:rPr>
+        <w:t>C</w:t>
+      </w:r>
+      <w:r>
+        <w:rPr>
+          <w:rFonts w:ascii="Arial" w:eastAsia="Times New Roman" w:hAnsi="Arial" w:cs="Arial"/>
+          <w:color w:val="000000"/>
+          <w:szCs w:val="26"/>
+        </w:rPr>
+        <w:t>ông nghệ sử dụng và đề tà</w:t>
+      </w:r>
+      <w:r>
+        <w:rPr>
+          <w:rFonts w:ascii="Arial" w:eastAsia="Times New Roman" w:hAnsi="Arial" w:cs="Arial"/>
+          <w:color w:val="000000"/>
+          <w:szCs w:val="26"/>
+        </w:rPr>
+        <w:t>i: React và App music steaming</w:t>
       </w:r>
     </w:p>
     <w:p>
@@ -800,55 +920,20 @@
         <w:rPr>
           <w:rFonts w:ascii="Arial" w:eastAsia="Times New Roman" w:hAnsi="Arial" w:cs="Arial"/>
           <w:color w:val="000000"/>
-          <w:szCs w:val="26"/>
-        </w:rPr>
-        <w:t xml:space="preserve"> Bạn Huy về dựng back-end bằng Spring boot</w:t>
-      </w:r>
-    </w:p>
-    <w:p>
-      <w:pPr>
-        <w:spacing w:before="240" w:after="240" w:line="240" w:lineRule="auto"/>
-        <w:ind w:left="1440" w:hanging="360"/>
-        <w:jc w:val="left"/>
-        <w:rPr>
-          <w:rFonts w:eastAsia="Times New Roman" w:cs="Times New Roman"/>
-          <w:sz w:val="24"/>
-          <w:szCs w:val="24"/>
-        </w:rPr>
-      </w:pPr>
-      <w:r>
-        <w:rPr>
-          <w:rFonts w:ascii="Arial" w:eastAsia="Times New Roman" w:hAnsi="Arial" w:cs="Arial"/>
-          <w:color w:val="000000"/>
-          <w:szCs w:val="26"/>
-        </w:rPr>
-        <w:t>4.</w:t>
-      </w:r>
-      <w:r>
-        <w:rPr>
-          <w:rFonts w:ascii="Arial" w:eastAsia="Times New Roman" w:hAnsi="Arial" w:cs="Arial"/>
-          <w:color w:val="000000"/>
           <w:sz w:val="14"/>
           <w:szCs w:val="14"/>
         </w:rPr>
         <w:t xml:space="preserve"> </w:t>
       </w:r>
-      <w:r>
-        <w:rPr>
-          <w:rFonts w:ascii="Arial" w:eastAsia="Times New Roman" w:hAnsi="Arial" w:cs="Arial"/>
-          <w:color w:val="000000"/>
-          <w:sz w:val="14"/>
-          <w:szCs w:val="14"/>
-        </w:rPr>
-        <w:tab/>
-      </w:r>
-      <w:r>
-        <w:rPr>
-          <w:rFonts w:ascii="Arial" w:eastAsia="Times New Roman" w:hAnsi="Arial" w:cs="Arial"/>
-          <w:color w:val="000000"/>
-          <w:szCs w:val="26"/>
-        </w:rPr>
-        <w:t> </w:t>
+      <w:bookmarkStart w:id="0" w:name="_GoBack"/>
+      <w:bookmarkEnd w:id="0"/>
+      <w:r>
+        <w:rPr>
+          <w:rFonts w:ascii="Arial" w:eastAsia="Times New Roman" w:hAnsi="Arial" w:cs="Arial"/>
+          <w:color w:val="000000"/>
+          <w:szCs w:val="26"/>
+        </w:rPr>
+        <w:t xml:space="preserve">Drive lưu là Github </w:t>
       </w:r>
     </w:p>
     <w:p>
@@ -1136,8 +1221,6 @@
         <w:tab/>
         <w:t>(Ký, ghi rõ họ tên)</w:t>
       </w:r>
-      <w:bookmarkStart w:id="0" w:name="_GoBack"/>
-      <w:bookmarkEnd w:id="0"/>
     </w:p>
     <w:sectPr>
       <w:pgSz w:w="11907" w:h="16840" w:code="9"/>
@@ -1546,7 +1629,7 @@
   <w:style w:type="paragraph" w:default="1" w:styleId="Normal">
     <w:name w:val="Normal"/>
     <w:qFormat/>
-    <w:rsid w:val="0024119B"/>
+    <w:rsid w:val="00AD3F10"/>
     <w:pPr>
       <w:spacing w:before="120" w:after="120" w:line="324" w:lineRule="auto"/>
       <w:jc w:val="both"/>

</xml_diff>